<commit_message>
updates to web scrape
</commit_message>
<xml_diff>
--- a/Bikes and Brews Proposal.docx
+++ b/Bikes and Brews Proposal.docx
@@ -677,6 +677,12 @@
       </w:r>
       <w:r>
         <w:t xml:space="preserve"> few graphs for types and number of liquor licenses</w:t>
+      </w:r>
+      <w:r>
+        <w:t xml:space="preserve"> (popularity </w:t>
+      </w:r>
+      <w:r>
+        <w:t>of bike stops)</w:t>
       </w:r>
     </w:p>
     <w:p>

</xml_diff>